<commit_message>
menambahkan konten cd dvd
</commit_message>
<xml_diff>
--- a/Jurnal TA/Jurnal.docx
+++ b/Jurnal TA/Jurnal.docx
@@ -232,54 +232,7 @@
           <w:szCs w:val="20"/>
           <w:lang w:val="en-GB"/>
         </w:rPr>
-        <w:t>Penggunaan mesin penepung at</w:t>
-      </w:r>
-      <w:bookmarkStart w:id="0" w:name="_GoBack"/>
-      <w:bookmarkEnd w:id="0"/>
-      <w:r>
-        <w:rPr>
-          <w:rFonts w:cs="Times New Roman"/>
-          <w:sz w:val="20"/>
-          <w:szCs w:val="20"/>
-          <w:lang w:val="en-GB"/>
-        </w:rPr>
-        <w:t>au gilingan yang pada kasus ini yaitu prototipe alat pembuat bubuk cangkang telur belum mempunyai sistem penyimpanan hasil produksi dan kontrol remote pada mes</w:t>
-      </w:r>
-      <w:r>
-        <w:rPr>
-          <w:rFonts w:cs="Times New Roman"/>
-          <w:sz w:val="20"/>
-          <w:szCs w:val="20"/>
-          <w:lang w:val="en-GB"/>
-        </w:rPr>
-        <w:t xml:space="preserve">in utama dan mesin pengayaknya. </w:t>
-      </w:r>
-      <w:r>
-        <w:rPr>
-          <w:rFonts w:cs="Times New Roman"/>
-          <w:sz w:val="20"/>
-          <w:szCs w:val="20"/>
-          <w:lang w:val="en-GB"/>
-        </w:rPr>
-        <w:t xml:space="preserve">Oleh karena itu, penelitian ini dibuat untuk mengatasi masalah tersebut dengan metode pengumpulan data berupa studi literatur dan observasi pada UMKM </w:t>
-      </w:r>
-      <w:r>
-        <w:rPr>
-          <w:rFonts w:cs="Times New Roman"/>
-          <w:sz w:val="20"/>
-          <w:szCs w:val="20"/>
-          <w:lang w:val="en-GB"/>
-        </w:rPr>
-        <w:t xml:space="preserve">penghasil bubuk cangkang telur. </w:t>
-      </w:r>
-      <w:r>
-        <w:rPr>
-          <w:rFonts w:cs="Times New Roman"/>
-          <w:sz w:val="20"/>
-          <w:szCs w:val="20"/>
-          <w:lang w:val="en-GB"/>
-        </w:rPr>
-        <w:t>Hasil dari penelitian ini adalah Sistem Kontrol dan Monitoring pada Prototype Alat Pembuat Bubuk Cangkang Telur yang mempunyai fitur untuk remote mesin utama dan mesin pengayak dan juga fitur untuk menyimpan hasil produksi dari pembuatan bubuk cangkang telur dan dilihat melalui statistik atau grafik.</w:t>
+        <w:t>Penggunaan mesin penepung atau gilingan yang pada kasus ini yaitu prototipe alat pembuat bubuk cangkang telur belum mempunyai sistem penyimpanan hasil produksi dan kontrol remote pada mesin utama dan mesin pengayaknya. Oleh karena itu, penelitian ini dibuat untuk mengatasi masalah tersebut dengan metode pengumpulan data berupa studi literatur dan observasi pada UMKM penghasil bubuk cangkang telur. Hasil dari penelitian ini adalah Sistem Kontrol dan Monitoring pada Prototype Alat Pembuat Bubuk Cangkang Telur yang mempunyai fitur untuk remote mesin utama dan mesin pengayak dan juga fitur untuk menyimpan hasil produksi dari pembuatan bubuk cangkang telur dan dilihat melalui statistik atau grafik.</w:t>
       </w:r>
     </w:p>
     <w:p>
@@ -846,6 +799,7 @@
           <w:id w:val="-1993410720"/>
           <w:citation/>
         </w:sdtPr>
+        <w:sdtEndPr/>
         <w:sdtContent>
           <w:r>
             <w:rPr>
@@ -975,6 +929,7 @@
           <w:id w:val="1877577881"/>
           <w:citation/>
         </w:sdtPr>
+        <w:sdtEndPr/>
         <w:sdtContent>
           <w:r>
             <w:rPr>
@@ -1112,6 +1067,7 @@
           <w:id w:val="1888688060"/>
           <w:citation/>
         </w:sdtPr>
+        <w:sdtEndPr/>
         <w:sdtContent>
           <w:r>
             <w:rPr>
@@ -1340,6 +1296,7 @@
           <w:id w:val="-1193766881"/>
           <w:citation/>
         </w:sdtPr>
+        <w:sdtEndPr/>
         <w:sdtContent>
           <w:r>
             <w:rPr>
@@ -1539,6 +1496,7 @@
           <w:id w:val="-1789890250"/>
           <w:citation/>
         </w:sdtPr>
+        <w:sdtEndPr/>
         <w:sdtContent>
           <w:r>
             <w:rPr>
@@ -1686,6 +1644,7 @@
           <w:id w:val="-460272132"/>
           <w:citation/>
         </w:sdtPr>
+        <w:sdtEndPr/>
         <w:sdtContent>
           <w:r>
             <w:rPr>
@@ -1834,6 +1793,7 @@
           <w:id w:val="1488051811"/>
           <w:citation/>
         </w:sdtPr>
+        <w:sdtEndPr/>
         <w:sdtContent>
           <w:r>
             <w:rPr>
@@ -2002,6 +1962,7 @@
           <w:id w:val="46650414"/>
           <w:citation/>
         </w:sdtPr>
+        <w:sdtEndPr/>
         <w:sdtContent>
           <w:r>
             <w:rPr>
@@ -2630,6 +2591,7 @@
           <w:id w:val="-825826049"/>
           <w:citation/>
         </w:sdtPr>
+        <w:sdtEndPr/>
         <w:sdtContent>
           <w:r>
             <w:rPr>
@@ -2799,6 +2761,7 @@
           <w:id w:val="-2146726516"/>
           <w:citation/>
         </w:sdtPr>
+        <w:sdtEndPr/>
         <w:sdtContent>
           <w:r>
             <w:rPr>
@@ -2975,6 +2938,7 @@
           <w:id w:val="235754884"/>
           <w:citation/>
         </w:sdtPr>
+        <w:sdtEndPr/>
         <w:sdtContent>
           <w:r>
             <w:rPr>
@@ -3060,13 +3024,7 @@
         <w:rPr>
           <w:rFonts w:cs="Times New Roman"/>
         </w:rPr>
-        <w:t xml:space="preserve"> Diagram adalah diagram yang menggambarkan berbagai alir aktivitas dalam sistem yang sedang dirancang, bagaimana masing masing alir berawal, decision yangmungkint</w:t>
-      </w:r>
-      <w:r>
-        <w:rPr>
-          <w:rFonts w:cs="Times New Roman"/>
-        </w:rPr>
-        <w:t>erjadi, dan bagaimana berakhir.</w:t>
+        <w:t xml:space="preserve"> Diagram adalah diagram yang menggambarkan berbagai alir aktivitas dalam sistem yang sedang dirancang, bagaimana masing masing alir berawal, decision yangmungkinterjadi, dan bagaimana berakhir.</w:t>
       </w:r>
       <w:r>
         <w:rPr>
@@ -3082,6 +3040,7 @@
           <w:id w:val="-131634540"/>
           <w:citation/>
         </w:sdtPr>
+        <w:sdtEndPr/>
         <w:sdtContent>
           <w:r>
             <w:rPr>
@@ -3167,13 +3126,7 @@
         <w:rPr>
           <w:rFonts w:cs="Times New Roman"/>
         </w:rPr>
-        <w:t xml:space="preserve"> Diagram adalah diagram yang menggambarkan skenario atau rangkaian langkah-langkah yang dilakukan sebagai respon dari sebuah event untuk menghasilkan output tertentu</w:t>
-      </w:r>
-      <w:r>
-        <w:rPr>
-          <w:rFonts w:cs="Times New Roman"/>
-        </w:rPr>
-        <w:t>.</w:t>
+        <w:t xml:space="preserve"> Diagram adalah diagram yang menggambarkan skenario atau rangkaian langkah-langkah yang dilakukan sebagai respon dari sebuah event untuk menghasilkan output tertentu.</w:t>
       </w:r>
       <w:r>
         <w:rPr>
@@ -3189,6 +3142,7 @@
           <w:id w:val="-1380862818"/>
           <w:citation/>
         </w:sdtPr>
+        <w:sdtEndPr/>
         <w:sdtContent>
           <w:r>
             <w:rPr>
@@ -3316,6 +3270,7 @@
           <w:id w:val="-1283714389"/>
           <w:citation/>
         </w:sdtPr>
+        <w:sdtEndPr/>
         <w:sdtContent>
           <w:r>
             <w:rPr>
@@ -4776,7 +4731,15 @@
         <w:rPr>
           <w:lang w:val="en-GB"/>
         </w:rPr>
-        <w:t>Berdasarkan hasil penelitian, analisis, dan perancangan sistem serta berdasarkan permasalahan yang telah dikemukakan, dapat ditarik kesimpulan bahwa dengan adanya Sistem Kontrol dan Monitoring pada Protoype Alat Pembuat Bubuk Cangkang Telur ini maka:</w:t>
+        <w:t>Berdasarkan hasil penelitian, analisis, dan perancangan sistem serta berdasarkan permasalahan yang telah dikemukakan, dapat ditarik kesimpulan ba</w:t>
+      </w:r>
+      <w:bookmarkStart w:id="0" w:name="_GoBack"/>
+      <w:bookmarkEnd w:id="0"/>
+      <w:r>
+        <w:rPr>
+          <w:lang w:val="en-GB"/>
+        </w:rPr>
+        <w:t>hwa dengan adanya Sistem Kontrol dan Monitoring pada Protoype Alat Pembuat Bubuk Cangkang Telur ini maka:</w:t>
       </w:r>
     </w:p>
     <w:p>
@@ -4940,6 +4903,7 @@
           <w:p>
             <w:pPr>
               <w:pStyle w:val="Bibliography"/>
+              <w:spacing w:line="240" w:lineRule="auto"/>
               <w:rPr>
                 <w:noProof/>
                 <w:sz w:val="24"/>
@@ -4962,6 +4926,7 @@
           <w:p>
             <w:pPr>
               <w:pStyle w:val="Bibliography"/>
+              <w:spacing w:line="240" w:lineRule="auto"/>
               <w:rPr>
                 <w:noProof/>
               </w:rPr>
@@ -4988,6 +4953,7 @@
           <w:p>
             <w:pPr>
               <w:pStyle w:val="Bibliography"/>
+              <w:spacing w:line="240" w:lineRule="auto"/>
               <w:rPr>
                 <w:noProof/>
               </w:rPr>
@@ -5008,6 +4974,7 @@
           <w:p>
             <w:pPr>
               <w:pStyle w:val="Bibliography"/>
+              <w:spacing w:line="240" w:lineRule="auto"/>
               <w:rPr>
                 <w:noProof/>
               </w:rPr>
@@ -5034,6 +5001,7 @@
           <w:p>
             <w:pPr>
               <w:pStyle w:val="Bibliography"/>
+              <w:spacing w:line="240" w:lineRule="auto"/>
               <w:rPr>
                 <w:noProof/>
               </w:rPr>
@@ -5055,6 +5023,7 @@
           <w:p>
             <w:pPr>
               <w:pStyle w:val="Bibliography"/>
+              <w:spacing w:line="240" w:lineRule="auto"/>
               <w:rPr>
                 <w:noProof/>
               </w:rPr>
@@ -5081,6 +5050,7 @@
           <w:p>
             <w:pPr>
               <w:pStyle w:val="Bibliography"/>
+              <w:spacing w:line="240" w:lineRule="auto"/>
               <w:rPr>
                 <w:noProof/>
               </w:rPr>
@@ -5101,6 +5071,7 @@
           <w:p>
             <w:pPr>
               <w:pStyle w:val="Bibliography"/>
+              <w:spacing w:line="240" w:lineRule="auto"/>
               <w:rPr>
                 <w:noProof/>
               </w:rPr>
@@ -5127,6 +5098,7 @@
           <w:p>
             <w:pPr>
               <w:pStyle w:val="Bibliography"/>
+              <w:spacing w:line="240" w:lineRule="auto"/>
               <w:rPr>
                 <w:noProof/>
               </w:rPr>
@@ -5147,6 +5119,7 @@
           <w:p>
             <w:pPr>
               <w:pStyle w:val="Bibliography"/>
+              <w:spacing w:line="240" w:lineRule="auto"/>
               <w:rPr>
                 <w:noProof/>
               </w:rPr>
@@ -5173,6 +5146,7 @@
           <w:p>
             <w:pPr>
               <w:pStyle w:val="Bibliography"/>
+              <w:spacing w:line="240" w:lineRule="auto"/>
               <w:rPr>
                 <w:noProof/>
               </w:rPr>
@@ -5193,6 +5167,7 @@
           <w:p>
             <w:pPr>
               <w:pStyle w:val="Bibliography"/>
+              <w:spacing w:line="240" w:lineRule="auto"/>
               <w:rPr>
                 <w:noProof/>
               </w:rPr>
@@ -5219,6 +5194,7 @@
           <w:p>
             <w:pPr>
               <w:pStyle w:val="Bibliography"/>
+              <w:spacing w:line="240" w:lineRule="auto"/>
               <w:rPr>
                 <w:noProof/>
               </w:rPr>
@@ -5239,6 +5215,7 @@
           <w:p>
             <w:pPr>
               <w:pStyle w:val="Bibliography"/>
+              <w:spacing w:line="240" w:lineRule="auto"/>
               <w:rPr>
                 <w:noProof/>
               </w:rPr>
@@ -5265,6 +5242,7 @@
           <w:p>
             <w:pPr>
               <w:pStyle w:val="Bibliography"/>
+              <w:spacing w:line="240" w:lineRule="auto"/>
               <w:rPr>
                 <w:noProof/>
               </w:rPr>
@@ -5285,6 +5263,7 @@
           <w:p>
             <w:pPr>
               <w:pStyle w:val="Bibliography"/>
+              <w:spacing w:line="240" w:lineRule="auto"/>
               <w:rPr>
                 <w:noProof/>
               </w:rPr>
@@ -6720,6 +6699,7 @@
   <w:style w:type="character" w:default="1" w:styleId="DefaultParagraphFont">
     <w:name w:val="Default Paragraph Font"/>
     <w:uiPriority w:val="1"/>
+    <w:semiHidden/>
     <w:unhideWhenUsed/>
   </w:style>
   <w:style w:type="table" w:default="1" w:styleId="TableNormal">
@@ -7344,7 +7324,7 @@
 </file>
 
 <file path=customXml/itemProps1.xml><?xml version="1.0" encoding="utf-8"?>
-<ds:datastoreItem xmlns:ds="http://schemas.openxmlformats.org/officeDocument/2006/customXml" ds:itemID="{415159D4-7ED5-4FA3-BB86-287B0AFD740B}">
+<ds:datastoreItem xmlns:ds="http://schemas.openxmlformats.org/officeDocument/2006/customXml" ds:itemID="{872D01FA-0534-47E0-AC0E-1614AAE73DFC}">
   <ds:schemaRefs>
     <ds:schemaRef ds:uri="http://schemas.openxmlformats.org/officeDocument/2006/bibliography"/>
   </ds:schemaRefs>

</xml_diff>